<commit_message>
No se realizó modificación
</commit_message>
<xml_diff>
--- a/documentos/Estrategia_DiseñoConceptual.docx
+++ b/documentos/Estrategia_DiseñoConceptual.docx
@@ -688,71 +688,74 @@
         <w:jc w:val="both"/>
       </w:pPr>
       <w:r>
-        <w:t>En Business para la lógica del negocio se considera necesario crear Clases que permitan contar LOC, Comparar los archivos para observar las líneas agregadas y eliminadas y clases que permitan escribir en los archivos las etiquetas o encabezados necesarios</w:t>
+        <w:t>En Business para la lógica del negocio se considera necesario crear Clases que permitan contar LOC, Comparar los archivos para observar las líneas agregadas y eliminadas y clases que permitan escribir en los archivos las etiquetas o encabezados necesarios.</w:t>
+      </w:r>
+    </w:p>
+    <w:p>
+      <w:pPr>
+        <w:jc w:val="both"/>
+      </w:pPr>
+      <w:r>
+        <w:lastRenderedPageBreak/>
+        <w:t xml:space="preserve">En Presentation </w:t>
+      </w:r>
+      <w:r>
+        <w:t xml:space="preserve">se considera necesario crear </w:t>
+      </w:r>
+      <w:r>
+        <w:t>clases GUI realizadas en Swing, clases para controlar eventos en la interfaz y clases para realizar reportes solicitados.</w:t>
+      </w:r>
+    </w:p>
+    <w:p>
+      <w:pPr>
+        <w:jc w:val="both"/>
+      </w:pPr>
+      <w:r>
+        <w:t>Las otras clases que permitan ser reutilizadas en otros ciclos se almacenaran en un paquete externo (lib</w:t>
+      </w:r>
+      <w:r>
+        <w:t>reria</w:t>
+      </w:r>
+      <w:r>
+        <w:t>).</w:t>
+      </w:r>
+    </w:p>
+    <w:p>
+      <w:pPr>
+        <w:pStyle w:val="Ttulo1"/>
+        <w:rPr>
+          <w:sz w:val="24"/>
+          <w:szCs w:val="24"/>
+        </w:rPr>
+      </w:pPr>
+      <w:r>
+        <w:rPr>
+          <w:sz w:val="24"/>
+          <w:szCs w:val="24"/>
+        </w:rPr>
+        <w:t>Estimación de Tiempos por Ciclo:</w:t>
+      </w:r>
+    </w:p>
+    <w:p>
+      <w:pPr>
+        <w:spacing w:after="0"/>
+      </w:pPr>
+    </w:p>
+    <w:p>
+      <w:pPr>
+        <w:jc w:val="both"/>
+      </w:pPr>
+      <w:r>
+        <w:t>Para la estimación de tiempo y tamaño en LOC de los desarro</w:t>
+      </w:r>
+      <w:r>
+        <w:t>llos por cada ciclo se utilizará</w:t>
+      </w:r>
+      <w:r>
+        <w:t xml:space="preserve"> el menor LOC/HOUR (12 LOC/HOUR), asociado a los cursos de PSP de los integrantes del equipo.</w:t>
       </w:r>
       <w:bookmarkStart w:id="0" w:name="_GoBack"/>
       <w:bookmarkEnd w:id="0"/>
-      <w:r>
-        <w:t>.</w:t>
-      </w:r>
-    </w:p>
-    <w:p>
-      <w:pPr>
-        <w:jc w:val="both"/>
-      </w:pPr>
-      <w:r>
-        <w:lastRenderedPageBreak/>
-        <w:t xml:space="preserve">En Presentation </w:t>
-      </w:r>
-      <w:r>
-        <w:t xml:space="preserve">se considera necesario crear </w:t>
-      </w:r>
-      <w:r>
-        <w:t>clases GUI realizadas en Swing, clases para controlar eventos en la interfaz y clases para realizar reportes solicitados.</w:t>
-      </w:r>
-    </w:p>
-    <w:p>
-      <w:pPr>
-        <w:jc w:val="both"/>
-      </w:pPr>
-      <w:r>
-        <w:t>Las otras clases que permitan ser reutilizadas en otros ciclos se almacenaran en un paquete externo (lib</w:t>
-      </w:r>
-      <w:r>
-        <w:t>reria</w:t>
-      </w:r>
-      <w:r>
-        <w:t>).</w:t>
-      </w:r>
-    </w:p>
-    <w:p>
-      <w:pPr>
-        <w:pStyle w:val="Ttulo1"/>
-        <w:rPr>
-          <w:sz w:val="24"/>
-          <w:szCs w:val="24"/>
-        </w:rPr>
-      </w:pPr>
-      <w:r>
-        <w:rPr>
-          <w:sz w:val="24"/>
-          <w:szCs w:val="24"/>
-        </w:rPr>
-        <w:t>Estimación de Tiempos por Ciclo:</w:t>
-      </w:r>
-    </w:p>
-    <w:p>
-      <w:pPr>
-        <w:spacing w:after="0"/>
-      </w:pPr>
-    </w:p>
-    <w:p>
-      <w:pPr>
-        <w:jc w:val="both"/>
-      </w:pPr>
-      <w:r>
-        <w:t>Para la estimación de tiempo y tamaño en LOC de los desarrollos por cada ciclo se utilizara el menor LOC/HOUR (12 LOC/HOUR), asociado a los cursos de PSP de los integrantes del equipo.</w:t>
-      </w:r>
     </w:p>
     <w:sectPr>
       <w:headerReference w:type="default" r:id="rId9"/>

</xml_diff>